<commit_message>
Added reading for EBM next week
</commit_message>
<xml_diff>
--- a/Winter_2018/Evolution_of_Biological_Molecules/Peer_Review/Ellen_Ketter_Rigby.Review.docx
+++ b/Winter_2018/Evolution_of_Biological_Molecules/Peer_Review/Ellen_Ketter_Rigby.Review.docx
@@ -204,7 +204,20 @@
         <w:rPr>
           <w:rFonts w:cs="Helvetica" w:ascii="Times New Roman" w:hAnsi="Times New Roman"/>
         </w:rPr>
-        <w:t xml:space="preserve">If MCV vFLIP gene MC160 does not suppress caspase due to failure to oligomerize, there may be evidence of lower DED sequence selection of MC160 compared to MC159. </w:t>
+        <w:t xml:space="preserve">If MCV vFLIP gene MC160 does not suppress caspase due to failure to oligomerize, there may be evidence of lower </w:t>
+      </w:r>
+      <w:r>
+        <w:rPr>
+          <w:rFonts w:cs="Helvetica" w:ascii="Times New Roman" w:hAnsi="Times New Roman"/>
+          <w:highlight w:val="yellow"/>
+        </w:rPr>
+        <w:t>DED sequence selection of MC160 compared to MC159.</w:t>
+      </w:r>
+      <w:r>
+        <w:rPr>
+          <w:rFonts w:cs="Helvetica" w:ascii="Times New Roman" w:hAnsi="Times New Roman"/>
+        </w:rPr>
+        <w:t xml:space="preserve"> </w:t>
       </w:r>
     </w:p>
     <w:p>
@@ -265,11 +278,9 @@
         </w:rPr>
       </w:pPr>
       <w:r>
-        <w:rPr>
-          <w:rFonts w:ascii="Times New Roman" w:hAnsi="Times New Roman"/>
-        </w:rPr>
+        <w:rPr/>
         <w:drawing>
-          <wp:inline distT="0" distB="5715" distL="0" distR="5080">
+          <wp:inline distT="0" distB="0" distL="0" distR="0">
             <wp:extent cx="2865755" cy="972820"/>
             <wp:effectExtent l="0" t="0" r="0" b="0"/>
             <wp:docPr id="1" name="Picture 3" descr=""/>
@@ -334,11 +345,9 @@
       <w:bookmarkStart w:id="0" w:name="_GoBack"/>
       <w:bookmarkEnd w:id="0"/>
       <w:r>
-        <w:rPr>
-          <w:rFonts w:ascii="Times New Roman" w:hAnsi="Times New Roman"/>
-        </w:rPr>
+        <w:rPr/>
         <w:drawing>
-          <wp:inline distT="0" distB="5080" distL="0" distR="0">
+          <wp:inline distT="0" distB="0" distL="0" distR="0">
             <wp:extent cx="3054350" cy="1899920"/>
             <wp:effectExtent l="0" t="0" r="0" b="0"/>
             <wp:docPr id="2" name="Picture 1" descr=""/>
@@ -713,6 +722,8 @@
         <w:rPr>
           <w:rFonts w:ascii="Times New Roman" w:hAnsi="Times New Roman" w:cs="Helvetica"/>
           <w:b w:val="false"/>
+          <w:b w:val="false"/>
+          <w:i w:val="false"/>
           <w:i w:val="false"/>
           <w:caps w:val="false"/>
           <w:smallCaps w:val="false"/>
@@ -741,7 +752,6 @@
       <w:pPr>
         <w:pStyle w:val="PreformattedText"/>
         <w:widowControl/>
-        <w:pBdr/>
         <w:spacing w:before="0" w:after="0"/>
         <w:rPr>
           <w:rFonts w:ascii="Times New Roman" w:hAnsi="Times New Roman"/>
@@ -758,7 +768,6 @@
       <w:pPr>
         <w:pStyle w:val="PreformattedText"/>
         <w:widowControl/>
-        <w:pBdr/>
         <w:spacing w:before="0" w:after="0"/>
         <w:rPr>
           <w:rFonts w:ascii="Times New Roman" w:hAnsi="Times New Roman"/>
@@ -774,8 +783,21 @@
       <w:pPr>
         <w:pStyle w:val="PreformattedText"/>
         <w:widowControl/>
-        <w:pBdr/>
         <w:spacing w:before="0" w:after="0"/>
+        <w:rPr>
+          <w:rFonts w:ascii="Times New Roman" w:hAnsi="Times New Roman"/>
+          <w:b w:val="false"/>
+          <w:b w:val="false"/>
+          <w:i w:val="false"/>
+          <w:i w:val="false"/>
+          <w:caps w:val="false"/>
+          <w:smallCaps w:val="false"/>
+          <w:color w:val="000000"/>
+          <w:spacing w:val="0"/>
+          <w:sz w:val="18"/>
+        </w:rPr>
+      </w:pPr>
+      <w:r>
         <w:rPr>
           <w:rFonts w:ascii="Times New Roman" w:hAnsi="Times New Roman"/>
           <w:b w:val="false"/>
@@ -786,6 +808,57 @@
           <w:spacing w:val="0"/>
           <w:sz w:val="18"/>
         </w:rPr>
+        <w:t>2) Do the methods and preliminary analyses used integrate concepts that lie at the interface of molecular evolution and biochemistry? Do they address the questions being asked?</w:t>
+      </w:r>
+    </w:p>
+    <w:p>
+      <w:pPr>
+        <w:pStyle w:val="PreformattedText"/>
+        <w:widowControl/>
+        <w:spacing w:before="0" w:after="0"/>
+        <w:rPr>
+          <w:rFonts w:ascii="Times New Roman" w:hAnsi="Times New Roman"/>
+        </w:rPr>
+      </w:pPr>
+      <w:r>
+        <w:rPr>
+          <w:rFonts w:ascii="Times New Roman" w:hAnsi="Times New Roman"/>
+        </w:rPr>
+        <w:t>Yes they do address the concepts of the course in a proper manner. If more honed and specific hypotheses on the predicted results would be preferable.</w:t>
+      </w:r>
+    </w:p>
+    <w:p>
+      <w:pPr>
+        <w:pStyle w:val="PreformattedText"/>
+        <w:widowControl/>
+        <w:spacing w:before="0" w:after="0"/>
+        <w:rPr>
+          <w:rFonts w:ascii="Times New Roman" w:hAnsi="Times New Roman"/>
+        </w:rPr>
+      </w:pPr>
+      <w:r>
+        <w:rPr>
+          <w:rFonts w:ascii="Times New Roman" w:hAnsi="Times New Roman"/>
+        </w:rPr>
+      </w:r>
+    </w:p>
+    <w:p>
+      <w:pPr>
+        <w:pStyle w:val="PreformattedText"/>
+        <w:widowControl/>
+        <w:spacing w:before="0" w:after="0"/>
+        <w:rPr>
+          <w:rFonts w:ascii="Times New Roman" w:hAnsi="Times New Roman"/>
+          <w:b w:val="false"/>
+          <w:b w:val="false"/>
+          <w:i w:val="false"/>
+          <w:i w:val="false"/>
+          <w:caps w:val="false"/>
+          <w:smallCaps w:val="false"/>
+          <w:color w:val="000000"/>
+          <w:spacing w:val="0"/>
+          <w:sz w:val="18"/>
+        </w:rPr>
       </w:pPr>
       <w:r>
         <w:rPr>
@@ -798,15 +871,12 @@
           <w:spacing w:val="0"/>
           <w:sz w:val="18"/>
         </w:rPr>
-        <w:t>2) Do the methods and preliminary analyses used integrate concepts that lie at the interface of molecular evolution and biochemistry? Do they address the questions being asked?</w:t>
-      </w:r>
-    </w:p>
-    <w:p>
-      <w:pPr>
-        <w:pStyle w:val="PreformattedText"/>
-        <w:widowControl/>
-        <w:pBdr/>
-        <w:spacing w:before="0" w:after="0"/>
+        <w:t>3) What major improvements would you suggest?</w:t>
+      </w:r>
+    </w:p>
+    <w:p>
+      <w:pPr>
+        <w:pStyle w:val="TextBody"/>
         <w:rPr>
           <w:rFonts w:ascii="Times New Roman" w:hAnsi="Times New Roman"/>
         </w:rPr>
@@ -815,73 +885,7 @@
         <w:rPr>
           <w:rFonts w:ascii="Times New Roman" w:hAnsi="Times New Roman"/>
         </w:rPr>
-        <w:t>Yes they do address the concepts of the course in a proper manner. If more honed and specific hypotheses on the predicted results would be preferable.</w:t>
-      </w:r>
-    </w:p>
-    <w:p>
-      <w:pPr>
-        <w:pStyle w:val="PreformattedText"/>
-        <w:widowControl/>
-        <w:pBdr/>
-        <w:spacing w:before="0" w:after="0"/>
-        <w:rPr>
-          <w:rFonts w:ascii="Times New Roman" w:hAnsi="Times New Roman"/>
-        </w:rPr>
-      </w:pPr>
-      <w:r>
-        <w:rPr>
-          <w:rFonts w:ascii="Times New Roman" w:hAnsi="Times New Roman"/>
-        </w:rPr>
-      </w:r>
-    </w:p>
-    <w:p>
-      <w:pPr>
-        <w:pStyle w:val="PreformattedText"/>
-        <w:widowControl/>
-        <w:pBdr/>
-        <w:spacing w:before="0" w:after="0"/>
-        <w:rPr>
-          <w:rFonts w:ascii="Times New Roman" w:hAnsi="Times New Roman"/>
-          <w:b w:val="false"/>
-          <w:i w:val="false"/>
-          <w:caps w:val="false"/>
-          <w:smallCaps w:val="false"/>
-          <w:color w:val="000000"/>
-          <w:spacing w:val="0"/>
-          <w:sz w:val="18"/>
-        </w:rPr>
-      </w:pPr>
-      <w:r>
-        <w:rPr>
-          <w:rFonts w:ascii="Times New Roman" w:hAnsi="Times New Roman"/>
-          <w:b w:val="false"/>
-          <w:i w:val="false"/>
-          <w:caps w:val="false"/>
-          <w:smallCaps w:val="false"/>
-          <w:color w:val="000000"/>
-          <w:spacing w:val="0"/>
-          <w:sz w:val="18"/>
-        </w:rPr>
-        <w:t>3) What major improvements would you suggest?</w:t>
-      </w:r>
-    </w:p>
-    <w:p>
-      <w:pPr>
-        <w:pStyle w:val="TextBody"/>
-        <w:rPr>
-          <w:rFonts w:ascii="Times New Roman" w:hAnsi="Times New Roman"/>
-        </w:rPr>
-      </w:pPr>
-      <w:r>
-        <w:rPr>
-          <w:rFonts w:ascii="Times New Roman" w:hAnsi="Times New Roman"/>
-        </w:rPr>
         <w:t xml:space="preserve">More refined predictions of the results would help bolster the project and bring it into focus. If the author wished to have a more concretated and rigid analysis there additonal analyses which could be implemented with the proposed data set. However, in order to use these the author would need to state what kind of evoluton/selection they are expecting. </w:t>
-      </w:r>
-      <w:r>
-        <w:rPr>
-          <w:rFonts w:ascii="Times New Roman" w:hAnsi="Times New Roman"/>
-        </w:rPr>
         <w:br/>
       </w:r>
     </w:p>
@@ -902,14 +906,10 @@
     <w:p>
       <w:pPr>
         <w:pStyle w:val="Normal"/>
-        <w:rPr>
-          <w:rFonts w:ascii="Times New Roman" w:hAnsi="Times New Roman"/>
-        </w:rPr>
-      </w:pPr>
-      <w:r>
-        <w:rPr>
-          <w:rFonts w:ascii="Times New Roman" w:hAnsi="Times New Roman"/>
-        </w:rPr>
+        <w:rPr/>
+      </w:pPr>
+      <w:r>
+        <w:rPr/>
       </w:r>
     </w:p>
     <w:sectPr>
@@ -932,7 +932,7 @@
     <w:p>
       <w:r>
         <w:rPr>
-          <w:rFonts w:eastAsia="Calibri" w:cs="" w:ascii="Calibri" w:hAnsi="Calibri" w:asciiTheme="minorHAnsi" w:cstheme="minorBidi" w:eastAsiaTheme="minorHAnsi" w:hAnsiTheme="minorHAnsi"/>
+          <w:rFonts w:cs="" w:ascii="Calibri" w:hAnsi="Calibri" w:eastAsia="Calibri"/>
           <w:b w:val="false"/>
           <w:bCs w:val="false"/>
           <w:i w:val="false"/>
@@ -945,22 +945,27 @@
           <w:shadow w:val="false"/>
           <w:emboss w:val="false"/>
           <w:imprint w:val="false"/>
-          <w:color w:val="auto"/>
+          <w:color w:val="00000A"/>
           <w:spacing w:val="0"/>
           <w:w w:val="100"/>
           <w:position w:val="0"/>
+          <w:sz w:val="14"/>
           <w:sz w:val="14"/>
           <w:szCs w:val="24"/>
           <w:u w:val="none"/>
           <w:vertAlign w:val="baseline"/>
           <w:em w:val="none"/>
-          <w:lang w:eastAsia="en-US" w:val="en-US" w:bidi="ar-SA"/>
-        </w:rPr>
-        <w:t>I under that the goal is to see the evolution of the gene, but you need to be more specific on which gene you will be looking at and how you will doing the comparisions – it is a little confusing.</w:t>
-      </w:r>
-      <w:r>
-        <w:rPr>
-          <w:rFonts w:eastAsia="Calibri" w:cs="" w:ascii="Calibri" w:hAnsi="Calibri" w:asciiTheme="minorHAnsi" w:cstheme="minorBidi" w:eastAsiaTheme="minorHAnsi" w:hAnsiTheme="minorHAnsi"/>
+          <w:lang w:bidi="ar-SA" w:val="en-US" w:eastAsia="en-US"/>
+        </w:rPr>
+        <w:t>I under that the goal is to see the evolution of the gene, but you need to be more specific on which gene you will be looking at and how you will doing the comparisions – it is a little confusing.Alongside that, I would also recommend defining what kind of evolution you expect because Dn/Ds ratios are useful for a quick analysis to see the trend of the sequences, but is not stringent enough to capture positive selection or purifying selection to a large degree. If you intend to look at SNP as a proxy for evolution I would suggest looking into Tajima’s D – if you need more information feel free to contact me.</w:t>
+      </w:r>
+    </w:p>
+  </w:comment>
+  <w:comment w:id="1" w:author="Unknown Author" w:date="2018-02-22T14:06:39Z" w:initials="">
+    <w:p>
+      <w:r>
+        <w:rPr>
+          <w:rFonts w:cs="" w:ascii="Calibri" w:hAnsi="Calibri" w:eastAsia="Calibri"/>
           <w:b w:val="false"/>
           <w:bCs w:val="false"/>
           <w:i w:val="false"/>
@@ -973,21 +978,27 @@
           <w:shadow w:val="false"/>
           <w:emboss w:val="false"/>
           <w:imprint w:val="false"/>
-          <w:color w:val="auto"/>
+          <w:color w:val="00000A"/>
           <w:spacing w:val="0"/>
           <w:w w:val="100"/>
           <w:position w:val="0"/>
-          <w:sz w:val="14"/>
+          <w:sz w:val="20"/>
+          <w:sz w:val="20"/>
           <w:szCs w:val="24"/>
           <w:u w:val="none"/>
           <w:vertAlign w:val="baseline"/>
           <w:em w:val="none"/>
-          <w:lang w:eastAsia="en-US" w:val="en-US" w:bidi="ar-SA"/>
-        </w:rPr>
-      </w:r>
-      <w:r>
-        <w:rPr>
-          <w:rFonts w:eastAsia="Calibri" w:cs="" w:ascii="Calibri" w:hAnsi="Calibri" w:asciiTheme="minorHAnsi" w:cstheme="minorBidi" w:eastAsiaTheme="minorHAnsi" w:hAnsiTheme="minorHAnsi"/>
+          <w:lang w:bidi="ar-SA" w:val="en-US" w:eastAsia="en-US"/>
+        </w:rPr>
+        <w:t>Good! This would be a really cool method to visualize the polymorphic sites.</w:t>
+      </w:r>
+    </w:p>
+  </w:comment>
+  <w:comment w:id="2" w:author="Unknown Author" w:date="2018-02-22T14:08:08Z" w:initials="">
+    <w:p>
+      <w:r>
+        <w:rPr>
+          <w:rFonts w:cs="" w:ascii="Calibri" w:hAnsi="Calibri" w:eastAsia="Calibri"/>
           <w:b w:val="false"/>
           <w:bCs w:val="false"/>
           <w:i w:val="false"/>
@@ -1000,107 +1011,17 @@
           <w:shadow w:val="false"/>
           <w:emboss w:val="false"/>
           <w:imprint w:val="false"/>
-          <w:color w:val="auto"/>
+          <w:color w:val="00000A"/>
           <w:spacing w:val="0"/>
           <w:w w:val="100"/>
           <w:position w:val="0"/>
-          <w:sz w:val="14"/>
-          <w:szCs w:val="24"/>
-          <w:u w:val="none"/>
-          <w:vertAlign w:val="baseline"/>
-          <w:em w:val="none"/>
-          <w:lang w:eastAsia="en-US" w:val="en-US" w:bidi="ar-SA"/>
-        </w:rPr>
-      </w:r>
-      <w:r>
-        <w:rPr>
-          <w:rFonts w:eastAsia="Calibri" w:cs="" w:ascii="Calibri" w:hAnsi="Calibri" w:asciiTheme="minorHAnsi" w:cstheme="minorBidi" w:eastAsiaTheme="minorHAnsi" w:hAnsiTheme="minorHAnsi"/>
-          <w:b w:val="false"/>
-          <w:bCs w:val="false"/>
-          <w:i w:val="false"/>
-          <w:iCs w:val="false"/>
-          <w:caps w:val="false"/>
-          <w:smallCaps w:val="false"/>
-          <w:strike w:val="false"/>
-          <w:dstrike w:val="false"/>
-          <w:outline w:val="false"/>
-          <w:shadow w:val="false"/>
-          <w:emboss w:val="false"/>
-          <w:imprint w:val="false"/>
-          <w:color w:val="auto"/>
-          <w:spacing w:val="0"/>
-          <w:w w:val="100"/>
-          <w:position w:val="0"/>
-          <w:sz w:val="14"/>
-          <w:szCs w:val="24"/>
-          <w:u w:val="none"/>
-          <w:vertAlign w:val="baseline"/>
-          <w:em w:val="none"/>
-          <w:lang w:eastAsia="en-US" w:val="en-US" w:bidi="ar-SA"/>
-        </w:rPr>
-        <w:t>Alongside that, I would also recommend defining what kind of evolution you expect because Dn/Ds ratios are useful for a quick analysis to see the trend of the sequences, but is not stringent enough to capture positive selection or purifying selection to a large degree. If you intend to look at SNP as a proxy for evolution I would suggest looking into Tajima’s D – if you need more information feel free to contact me.</w:t>
-      </w:r>
-    </w:p>
-  </w:comment>
-  <w:comment w:id="1" w:author="Unknown Author" w:date="2018-02-22T14:06:39Z" w:initials="">
-    <w:p>
-      <w:r>
-        <w:rPr>
-          <w:rFonts w:eastAsia="Calibri" w:cstheme="minorBidi" w:eastAsiaTheme="minorHAnsi" w:cs="" w:ascii="Calibri" w:hAnsi="Calibri"/>
-          <w:b w:val="false"/>
-          <w:bCs w:val="false"/>
-          <w:i w:val="false"/>
-          <w:iCs w:val="false"/>
-          <w:caps w:val="false"/>
-          <w:smallCaps w:val="false"/>
-          <w:strike w:val="false"/>
-          <w:dstrike w:val="false"/>
-          <w:outline w:val="false"/>
-          <w:shadow w:val="false"/>
-          <w:emboss w:val="false"/>
-          <w:imprint w:val="false"/>
-          <w:color w:val="auto"/>
-          <w:spacing w:val="0"/>
-          <w:w w:val="100"/>
-          <w:position w:val="0"/>
+          <w:sz w:val="20"/>
           <w:sz w:val="20"/>
           <w:szCs w:val="24"/>
           <w:u w:val="none"/>
           <w:vertAlign w:val="baseline"/>
           <w:em w:val="none"/>
-          <w:lang w:bidi="ar-SA" w:eastAsia="en-US" w:val="en-US"/>
-        </w:rPr>
-        <w:t>Good! This would be a really cool method to visualize the polymorphic sites.</w:t>
-      </w:r>
-    </w:p>
-  </w:comment>
-  <w:comment w:id="2" w:author="Unknown Author" w:date="2018-02-22T14:08:08Z" w:initials="">
-    <w:p>
-      <w:r>
-        <w:rPr>
-          <w:rFonts w:eastAsia="Calibri" w:cstheme="minorBidi" w:eastAsiaTheme="minorHAnsi" w:cs="" w:ascii="Calibri" w:hAnsi="Calibri"/>
-          <w:b w:val="false"/>
-          <w:bCs w:val="false"/>
-          <w:i w:val="false"/>
-          <w:iCs w:val="false"/>
-          <w:caps w:val="false"/>
-          <w:smallCaps w:val="false"/>
-          <w:strike w:val="false"/>
-          <w:dstrike w:val="false"/>
-          <w:outline w:val="false"/>
-          <w:shadow w:val="false"/>
-          <w:emboss w:val="false"/>
-          <w:imprint w:val="false"/>
-          <w:color w:val="auto"/>
-          <w:spacing w:val="0"/>
-          <w:w w:val="100"/>
-          <w:position w:val="0"/>
-          <w:sz w:val="20"/>
-          <w:szCs w:val="24"/>
-          <w:u w:val="none"/>
-          <w:vertAlign w:val="baseline"/>
-          <w:em w:val="none"/>
-          <w:lang w:bidi="ar-SA" w:eastAsia="en-US" w:val="en-US"/>
+          <w:lang w:bidi="ar-SA" w:val="en-US" w:eastAsia="en-US"/>
         </w:rPr>
         <w:t xml:space="preserve">Expand on this more in the abstract as the ‘broad spectrum’ approach/application. </w:t>
       </w:r>
@@ -1529,7 +1450,6 @@
     <w:rPrDefault>
       <w:rPr>
         <w:rFonts w:ascii="Calibri" w:hAnsi="Calibri" w:eastAsia="Calibri" w:cs="" w:asciiTheme="minorHAnsi" w:cstheme="minorBidi" w:eastAsiaTheme="minorHAnsi" w:hAnsiTheme="minorHAnsi"/>
-        <w:sz w:val="24"/>
         <w:szCs w:val="24"/>
         <w:lang w:val="en-US" w:eastAsia="en-US" w:bidi="ar-SA"/>
       </w:rPr>
@@ -1923,7 +1843,7 @@
     </w:pPr>
     <w:rPr>
       <w:rFonts w:ascii="Calibri" w:hAnsi="Calibri" w:eastAsia="Calibri" w:cs="" w:asciiTheme="minorHAnsi" w:cstheme="minorBidi" w:eastAsiaTheme="minorHAnsi" w:hAnsiTheme="minorHAnsi"/>
-      <w:color w:val="auto"/>
+      <w:color w:val="00000A"/>
       <w:sz w:val="24"/>
       <w:szCs w:val="24"/>
       <w:lang w:val="en-US" w:eastAsia="en-US" w:bidi="ar-SA"/>

</xml_diff>